<commit_message>
Completed questions 1 & 2
</commit_message>
<xml_diff>
--- a/HW3/tim278_mvf282.docx
+++ b/HW3/tim278_mvf282.docx
@@ -4,202 +4,105 @@
   <w:body>
     <w:p>
       <w:pPr>
-        <w:spacing w:line="360" w:lineRule="auto"/>
-        <w:rPr>
-          <w:rFonts w:ascii="Times New Roman" w:hAnsi="Times New Roman" w:cs="Times New Roman"/>
-          <w:sz w:val="24"/>
-          <w:szCs w:val="24"/>
-        </w:rPr>
-      </w:pPr>
-      <w:r>
-        <w:rPr>
-          <w:rFonts w:ascii="Times New Roman" w:hAnsi="Times New Roman" w:cs="Times New Roman"/>
-          <w:sz w:val="24"/>
-          <w:szCs w:val="24"/>
-        </w:rPr>
-        <w:t>1.(10 pts)</w:t>
-      </w:r>
-      <w:r>
-        <w:rPr>
-          <w:rFonts w:ascii="Times New Roman" w:hAnsi="Times New Roman" w:cs="Times New Roman"/>
-          <w:sz w:val="24"/>
-          <w:szCs w:val="24"/>
-        </w:rPr>
-        <w:t xml:space="preserve"> </w:t>
-      </w:r>
-      <w:r>
-        <w:rPr>
-          <w:rFonts w:ascii="Times New Roman" w:hAnsi="Times New Roman" w:cs="Times New Roman"/>
-          <w:sz w:val="24"/>
-          <w:szCs w:val="24"/>
-        </w:rPr>
-        <w:t>Some applications require two types of accesses to the critical section –read</w:t>
-      </w:r>
-      <w:r>
-        <w:rPr>
-          <w:rFonts w:ascii="Times New Roman" w:hAnsi="Times New Roman" w:cs="Times New Roman"/>
-          <w:sz w:val="24"/>
-          <w:szCs w:val="24"/>
-        </w:rPr>
-        <w:t xml:space="preserve"> </w:t>
-      </w:r>
-      <w:r>
-        <w:rPr>
-          <w:rFonts w:ascii="Times New Roman" w:hAnsi="Times New Roman" w:cs="Times New Roman"/>
-          <w:sz w:val="24"/>
-          <w:szCs w:val="24"/>
-        </w:rPr>
-        <w:t>access and</w:t>
-      </w:r>
-      <w:r>
-        <w:rPr>
-          <w:rFonts w:ascii="Times New Roman" w:hAnsi="Times New Roman" w:cs="Times New Roman"/>
-          <w:sz w:val="24"/>
-          <w:szCs w:val="24"/>
-        </w:rPr>
-        <w:t xml:space="preserve"> </w:t>
-      </w:r>
-      <w:r>
-        <w:rPr>
-          <w:rFonts w:ascii="Times New Roman" w:hAnsi="Times New Roman" w:cs="Times New Roman"/>
-          <w:sz w:val="24"/>
-          <w:szCs w:val="24"/>
-        </w:rPr>
-        <w:t>write</w:t>
-      </w:r>
-      <w:r>
-        <w:rPr>
-          <w:rFonts w:ascii="Times New Roman" w:hAnsi="Times New Roman" w:cs="Times New Roman"/>
-          <w:sz w:val="24"/>
-          <w:szCs w:val="24"/>
-        </w:rPr>
-        <w:t xml:space="preserve"> </w:t>
-      </w:r>
-      <w:r>
-        <w:rPr>
-          <w:rFonts w:ascii="Times New Roman" w:hAnsi="Times New Roman" w:cs="Times New Roman"/>
-          <w:sz w:val="24"/>
-          <w:szCs w:val="24"/>
-        </w:rPr>
-        <w:t xml:space="preserve">access. For these applications, it is reasonable for multiple read accesses to happen </w:t>
-      </w:r>
-      <w:r>
-        <w:rPr>
-          <w:rFonts w:ascii="Times New Roman" w:hAnsi="Times New Roman" w:cs="Times New Roman"/>
-          <w:sz w:val="24"/>
-          <w:szCs w:val="24"/>
-        </w:rPr>
-        <w:t xml:space="preserve">concurrently. However, a </w:t>
-      </w:r>
-      <w:r>
-        <w:rPr>
-          <w:rFonts w:ascii="Times New Roman" w:hAnsi="Times New Roman" w:cs="Times New Roman"/>
-          <w:sz w:val="24"/>
-          <w:szCs w:val="24"/>
-        </w:rPr>
-        <w:t>write</w:t>
-      </w:r>
-      <w:r>
-        <w:rPr>
-          <w:rFonts w:ascii="Times New Roman" w:hAnsi="Times New Roman" w:cs="Times New Roman"/>
-          <w:sz w:val="24"/>
-          <w:szCs w:val="24"/>
-        </w:rPr>
-        <w:t xml:space="preserve"> </w:t>
-      </w:r>
-      <w:r>
-        <w:rPr>
-          <w:rFonts w:ascii="Times New Roman" w:hAnsi="Times New Roman" w:cs="Times New Roman"/>
-          <w:sz w:val="24"/>
-          <w:szCs w:val="24"/>
-        </w:rPr>
-        <w:t>access</w:t>
-      </w:r>
-      <w:r>
-        <w:rPr>
-          <w:rFonts w:ascii="Times New Roman" w:hAnsi="Times New Roman" w:cs="Times New Roman"/>
-          <w:sz w:val="24"/>
-          <w:szCs w:val="24"/>
-        </w:rPr>
-        <w:t xml:space="preserve"> </w:t>
-      </w:r>
-      <w:r>
-        <w:rPr>
-          <w:rFonts w:ascii="Times New Roman" w:hAnsi="Times New Roman" w:cs="Times New Roman"/>
-          <w:sz w:val="24"/>
-          <w:szCs w:val="24"/>
-        </w:rPr>
-        <w:t>cannot happen concurrently with either a</w:t>
-      </w:r>
-      <w:r>
-        <w:rPr>
-          <w:rFonts w:ascii="Times New Roman" w:hAnsi="Times New Roman" w:cs="Times New Roman"/>
-          <w:sz w:val="24"/>
-          <w:szCs w:val="24"/>
-        </w:rPr>
-        <w:t xml:space="preserve"> </w:t>
-      </w:r>
-      <w:r>
-        <w:rPr>
-          <w:rFonts w:ascii="Times New Roman" w:hAnsi="Times New Roman" w:cs="Times New Roman"/>
-          <w:sz w:val="24"/>
-          <w:szCs w:val="24"/>
-        </w:rPr>
-        <w:t>read</w:t>
-      </w:r>
-      <w:r>
-        <w:rPr>
-          <w:rFonts w:ascii="Times New Roman" w:hAnsi="Times New Roman" w:cs="Times New Roman"/>
-          <w:sz w:val="24"/>
-          <w:szCs w:val="24"/>
-        </w:rPr>
-        <w:t xml:space="preserve"> </w:t>
-      </w:r>
-      <w:r>
-        <w:rPr>
-          <w:rFonts w:ascii="Times New Roman" w:hAnsi="Times New Roman" w:cs="Times New Roman"/>
-          <w:sz w:val="24"/>
-          <w:szCs w:val="24"/>
-        </w:rPr>
-        <w:t>access or a write access.</w:t>
-      </w:r>
-      <w:r>
-        <w:rPr>
-          <w:rFonts w:ascii="Times New Roman" w:hAnsi="Times New Roman" w:cs="Times New Roman"/>
-          <w:sz w:val="24"/>
-          <w:szCs w:val="24"/>
-        </w:rPr>
-        <w:t xml:space="preserve"> </w:t>
-      </w:r>
-      <w:r>
-        <w:rPr>
-          <w:rFonts w:ascii="Times New Roman" w:hAnsi="Times New Roman" w:cs="Times New Roman"/>
-          <w:sz w:val="24"/>
-          <w:szCs w:val="24"/>
-        </w:rPr>
-        <w:t xml:space="preserve">Modify </w:t>
-      </w:r>
-      <w:proofErr w:type="spellStart"/>
-      <w:r>
-        <w:rPr>
-          <w:rFonts w:ascii="Times New Roman" w:hAnsi="Times New Roman" w:cs="Times New Roman"/>
-          <w:sz w:val="24"/>
-          <w:szCs w:val="24"/>
-        </w:rPr>
-        <w:t>Lamport’s</w:t>
-      </w:r>
-      <w:proofErr w:type="spellEnd"/>
-      <w:r>
-        <w:rPr>
-          <w:rFonts w:ascii="Times New Roman" w:hAnsi="Times New Roman" w:cs="Times New Roman"/>
-          <w:sz w:val="24"/>
-          <w:szCs w:val="24"/>
-        </w:rPr>
-        <w:t xml:space="preserve"> mutex algorithm for such applications.</w:t>
+        <w:spacing w:line="240" w:lineRule="auto"/>
+        <w:contextualSpacing/>
+        <w:jc w:val="right"/>
+        <w:rPr>
+          <w:rFonts w:ascii="Times New Roman" w:hAnsi="Times New Roman" w:cs="Times New Roman"/>
+          <w:sz w:val="24"/>
+          <w:szCs w:val="24"/>
+        </w:rPr>
+      </w:pPr>
+      <w:r>
+        <w:rPr>
+          <w:rFonts w:ascii="Times New Roman" w:hAnsi="Times New Roman" w:cs="Times New Roman"/>
+          <w:sz w:val="24"/>
+          <w:szCs w:val="24"/>
+        </w:rPr>
+        <w:t>Tim278</w:t>
       </w:r>
     </w:p>
     <w:p>
       <w:pPr>
+        <w:spacing w:line="240" w:lineRule="auto"/>
+        <w:contextualSpacing/>
+        <w:jc w:val="right"/>
+        <w:rPr>
+          <w:rFonts w:ascii="Times New Roman" w:hAnsi="Times New Roman" w:cs="Times New Roman"/>
+          <w:sz w:val="24"/>
+          <w:szCs w:val="24"/>
+        </w:rPr>
+      </w:pPr>
+      <w:r>
+        <w:rPr>
+          <w:rFonts w:ascii="Times New Roman" w:hAnsi="Times New Roman" w:cs="Times New Roman"/>
+          <w:sz w:val="24"/>
+          <w:szCs w:val="24"/>
+        </w:rPr>
+        <w:t>Mvf282</w:t>
+      </w:r>
+    </w:p>
+    <w:p>
+      <w:pPr>
+        <w:spacing w:line="360" w:lineRule="auto"/>
+        <w:jc w:val="center"/>
+        <w:rPr>
+          <w:rFonts w:ascii="Times New Roman" w:hAnsi="Times New Roman" w:cs="Times New Roman"/>
+          <w:b/>
+          <w:sz w:val="48"/>
+          <w:szCs w:val="48"/>
+        </w:rPr>
+      </w:pPr>
+      <w:r>
+        <w:rPr>
+          <w:rFonts w:ascii="Times New Roman" w:hAnsi="Times New Roman" w:cs="Times New Roman"/>
+          <w:b/>
+          <w:sz w:val="48"/>
+          <w:szCs w:val="48"/>
+        </w:rPr>
+        <w:t>EE 360P HW3</w:t>
+      </w:r>
+    </w:p>
+    <w:p>
+      <w:pPr>
+        <w:spacing w:line="360" w:lineRule="auto"/>
+        <w:rPr>
+          <w:rFonts w:ascii="Times New Roman" w:hAnsi="Times New Roman" w:cs="Times New Roman"/>
+          <w:sz w:val="24"/>
+          <w:szCs w:val="24"/>
+        </w:rPr>
+      </w:pPr>
+      <w:r>
+        <w:rPr>
+          <w:rFonts w:ascii="Times New Roman" w:hAnsi="Times New Roman" w:cs="Times New Roman"/>
+          <w:sz w:val="24"/>
+          <w:szCs w:val="24"/>
+        </w:rPr>
+        <w:t xml:space="preserve">1.(10 pts) Some applications require two types of accesses to the critical section –read access and write access. For these applications, it is reasonable for multiple read accesses to happen concurrently. However, a write access cannot happen concurrently with either a read access or a write access. Modify </w:t>
+      </w:r>
+      <w:proofErr w:type="spellStart"/>
+      <w:r>
+        <w:rPr>
+          <w:rFonts w:ascii="Times New Roman" w:hAnsi="Times New Roman" w:cs="Times New Roman"/>
+          <w:sz w:val="24"/>
+          <w:szCs w:val="24"/>
+        </w:rPr>
+        <w:t>Lamport’s</w:t>
+      </w:r>
+      <w:proofErr w:type="spellEnd"/>
+      <w:r>
+        <w:rPr>
+          <w:rFonts w:ascii="Times New Roman" w:hAnsi="Times New Roman" w:cs="Times New Roman"/>
+          <w:sz w:val="24"/>
+          <w:szCs w:val="24"/>
+        </w:rPr>
+        <w:t xml:space="preserve"> mutex algorithm for such applications.</w:t>
+      </w:r>
+      <w:bookmarkStart w:id="0" w:name="_GoBack"/>
+      <w:bookmarkEnd w:id="0"/>
+    </w:p>
+    <w:p>
+      <w:pPr>
         <w:spacing w:line="360" w:lineRule="auto"/>
         <w:contextualSpacing/>
         <w:rPr>
@@ -275,16 +178,7 @@
           <w:sz w:val="24"/>
           <w:szCs w:val="24"/>
         </w:rPr>
-        <w:t>write</w:t>
-      </w:r>
-      <w:r>
-        <w:rPr>
-          <w:rFonts w:ascii="Times New Roman" w:hAnsi="Times New Roman" w:cs="Times New Roman"/>
-          <w:color w:val="FF0000"/>
-          <w:sz w:val="24"/>
-          <w:szCs w:val="24"/>
-        </w:rPr>
-        <w:t xml:space="preserve"> request can enter</w:t>
+        <w:t>write request can enter</w:t>
       </w:r>
       <w:r>
         <w:rPr>
@@ -574,23 +468,7 @@
           <w:sz w:val="24"/>
           <w:szCs w:val="24"/>
         </w:rPr>
-        <w:t>2.(10 pts)</w:t>
-      </w:r>
-      <w:r>
-        <w:rPr>
-          <w:rFonts w:ascii="Times New Roman" w:hAnsi="Times New Roman" w:cs="Times New Roman"/>
-          <w:sz w:val="24"/>
-          <w:szCs w:val="24"/>
-        </w:rPr>
-        <w:t xml:space="preserve"> </w:t>
-      </w:r>
-      <w:r>
-        <w:rPr>
-          <w:rFonts w:ascii="Times New Roman" w:hAnsi="Times New Roman" w:cs="Times New Roman"/>
-          <w:sz w:val="24"/>
-          <w:szCs w:val="24"/>
-        </w:rPr>
-        <w:t xml:space="preserve">(a) Extend </w:t>
+        <w:t xml:space="preserve">2.(10 pts) (a) Extend </w:t>
       </w:r>
       <w:proofErr w:type="spellStart"/>
       <w:r>
@@ -608,68 +486,301 @@
           <w:sz w:val="24"/>
           <w:szCs w:val="24"/>
         </w:rPr>
-        <w:t xml:space="preserve"> mutex algorithm to solve</w:t>
-      </w:r>
-      <w:r>
-        <w:rPr>
-          <w:rFonts w:ascii="Times New Roman" w:hAnsi="Times New Roman" w:cs="Times New Roman"/>
-          <w:sz w:val="24"/>
-          <w:szCs w:val="24"/>
-        </w:rPr>
-        <w:t xml:space="preserve"> </w:t>
-      </w:r>
-      <w:r>
-        <w:rPr>
-          <w:rFonts w:ascii="Times New Roman" w:hAnsi="Times New Roman" w:cs="Times New Roman"/>
-          <w:sz w:val="24"/>
-          <w:szCs w:val="24"/>
-        </w:rPr>
-        <w:t>k-mutual exclusion problem which allows at most</w:t>
-      </w:r>
-      <w:r>
-        <w:rPr>
-          <w:rFonts w:ascii="Times New Roman" w:hAnsi="Times New Roman" w:cs="Times New Roman"/>
-          <w:sz w:val="24"/>
-          <w:szCs w:val="24"/>
-        </w:rPr>
-        <w:t xml:space="preserve"> </w:t>
-      </w:r>
-      <w:r>
-        <w:rPr>
-          <w:rFonts w:ascii="Times New Roman" w:hAnsi="Times New Roman" w:cs="Times New Roman"/>
-          <w:sz w:val="24"/>
-          <w:szCs w:val="24"/>
-        </w:rPr>
-        <w:t>k</w:t>
-      </w:r>
-      <w:r>
-        <w:rPr>
-          <w:rFonts w:ascii="Times New Roman" w:hAnsi="Times New Roman" w:cs="Times New Roman"/>
-          <w:sz w:val="24"/>
-          <w:szCs w:val="24"/>
-        </w:rPr>
-        <w:t xml:space="preserve"> </w:t>
-      </w:r>
-      <w:r>
-        <w:rPr>
-          <w:rFonts w:ascii="Times New Roman" w:hAnsi="Times New Roman" w:cs="Times New Roman"/>
-          <w:sz w:val="24"/>
-          <w:szCs w:val="24"/>
-        </w:rPr>
-        <w:t>processes to be in the critical section concurrently.</w:t>
+        <w:t xml:space="preserve"> mutex algorithm to solve k-mutual exclusion problem which allows at most k processes to be in the critical section concurrently.</w:t>
       </w:r>
     </w:p>
     <w:p>
       <w:pPr>
         <w:spacing w:line="360" w:lineRule="auto"/>
-        <w:rPr>
-          <w:rFonts w:ascii="Times New Roman" w:hAnsi="Times New Roman" w:cs="Times New Roman"/>
-          <w:sz w:val="24"/>
-          <w:szCs w:val="24"/>
-        </w:rPr>
-      </w:pPr>
-      <w:bookmarkStart w:id="0" w:name="_GoBack"/>
-      <w:bookmarkEnd w:id="0"/>
+        <w:contextualSpacing/>
+        <w:rPr>
+          <w:rFonts w:ascii="Times New Roman" w:hAnsi="Times New Roman" w:cs="Times New Roman"/>
+          <w:color w:val="FF0000"/>
+          <w:sz w:val="24"/>
+          <w:szCs w:val="24"/>
+        </w:rPr>
+      </w:pPr>
+      <w:r>
+        <w:rPr>
+          <w:rFonts w:ascii="Times New Roman" w:hAnsi="Times New Roman" w:cs="Times New Roman"/>
+          <w:color w:val="FF0000"/>
+          <w:sz w:val="24"/>
+          <w:szCs w:val="24"/>
+        </w:rPr>
+        <w:t xml:space="preserve">For a process to enter CS, </w:t>
+      </w:r>
+      <w:r>
+        <w:rPr>
+          <w:rFonts w:ascii="Times New Roman" w:hAnsi="Times New Roman" w:cs="Times New Roman"/>
+          <w:color w:val="FF0000"/>
+          <w:sz w:val="24"/>
+          <w:szCs w:val="24"/>
+        </w:rPr>
+        <w:t>the number</w:t>
+      </w:r>
+      <w:r>
+        <w:rPr>
+          <w:rFonts w:ascii="Times New Roman" w:hAnsi="Times New Roman" w:cs="Times New Roman"/>
+          <w:color w:val="FF0000"/>
+          <w:sz w:val="24"/>
+          <w:szCs w:val="24"/>
+        </w:rPr>
+        <w:t xml:space="preserve"> </w:t>
+      </w:r>
+      <w:r>
+        <w:rPr>
+          <w:rFonts w:ascii="Times New Roman" w:hAnsi="Times New Roman" w:cs="Times New Roman"/>
+          <w:color w:val="FF0000"/>
+          <w:sz w:val="24"/>
+          <w:szCs w:val="24"/>
+        </w:rPr>
+        <w:t>of processes with smaller request timestamps</w:t>
+      </w:r>
+      <w:r>
+        <w:rPr>
+          <w:rFonts w:ascii="Times New Roman" w:hAnsi="Times New Roman" w:cs="Times New Roman"/>
+          <w:color w:val="FF0000"/>
+          <w:sz w:val="24"/>
+          <w:szCs w:val="24"/>
+        </w:rPr>
+        <w:t xml:space="preserve"> than </w:t>
+      </w:r>
+      <w:proofErr w:type="spellStart"/>
+      <w:r>
+        <w:rPr>
+          <w:rFonts w:ascii="Times New Roman" w:hAnsi="Times New Roman" w:cs="Times New Roman"/>
+          <w:color w:val="FF0000"/>
+          <w:sz w:val="24"/>
+          <w:szCs w:val="24"/>
+        </w:rPr>
+        <w:t>than</w:t>
+      </w:r>
+      <w:proofErr w:type="spellEnd"/>
+      <w:r>
+        <w:rPr>
+          <w:rFonts w:ascii="Times New Roman" w:hAnsi="Times New Roman" w:cs="Times New Roman"/>
+          <w:color w:val="FF0000"/>
+          <w:sz w:val="24"/>
+          <w:szCs w:val="24"/>
+        </w:rPr>
+        <w:t xml:space="preserve"> the current</w:t>
+      </w:r>
+      <w:r>
+        <w:rPr>
+          <w:rFonts w:ascii="Times New Roman" w:hAnsi="Times New Roman" w:cs="Times New Roman"/>
+          <w:color w:val="FF0000"/>
+          <w:sz w:val="24"/>
+          <w:szCs w:val="24"/>
+        </w:rPr>
+        <w:t xml:space="preserve"> or whose </w:t>
+      </w:r>
+      <w:r>
+        <w:rPr>
+          <w:rFonts w:ascii="Times New Roman" w:hAnsi="Times New Roman" w:cs="Times New Roman"/>
+          <w:color w:val="FF0000"/>
+          <w:sz w:val="24"/>
+          <w:szCs w:val="24"/>
+        </w:rPr>
+        <w:t>acks are still pending</w:t>
+      </w:r>
+      <w:r>
+        <w:rPr>
+          <w:rFonts w:ascii="Times New Roman" w:hAnsi="Times New Roman" w:cs="Times New Roman"/>
+          <w:color w:val="FF0000"/>
+          <w:sz w:val="24"/>
+          <w:szCs w:val="24"/>
+        </w:rPr>
+        <w:t xml:space="preserve"> </w:t>
+      </w:r>
+      <w:r>
+        <w:rPr>
+          <w:rFonts w:ascii="Times New Roman" w:hAnsi="Times New Roman" w:cs="Times New Roman"/>
+          <w:color w:val="FF0000"/>
+          <w:sz w:val="24"/>
+          <w:szCs w:val="24"/>
+        </w:rPr>
+        <w:t>is</w:t>
+      </w:r>
+      <w:r>
+        <w:rPr>
+          <w:rFonts w:ascii="Times New Roman" w:hAnsi="Times New Roman" w:cs="Times New Roman"/>
+          <w:color w:val="FF0000"/>
+          <w:sz w:val="24"/>
+          <w:szCs w:val="24"/>
+        </w:rPr>
+        <w:t xml:space="preserve"> </w:t>
+      </w:r>
+      <w:r>
+        <w:rPr>
+          <w:rFonts w:ascii="Times New Roman" w:hAnsi="Times New Roman" w:cs="Times New Roman"/>
+          <w:color w:val="FF0000"/>
+          <w:sz w:val="24"/>
+          <w:szCs w:val="24"/>
+        </w:rPr>
+        <w:t>less</w:t>
+      </w:r>
+      <w:r>
+        <w:rPr>
+          <w:rFonts w:ascii="Times New Roman" w:hAnsi="Times New Roman" w:cs="Times New Roman"/>
+          <w:color w:val="FF0000"/>
+          <w:sz w:val="24"/>
+          <w:szCs w:val="24"/>
+        </w:rPr>
+        <w:t xml:space="preserve"> than k</w:t>
+      </w:r>
+      <w:r>
+        <w:rPr>
+          <w:rFonts w:ascii="Times New Roman" w:hAnsi="Times New Roman" w:cs="Times New Roman"/>
+          <w:color w:val="FF0000"/>
+          <w:sz w:val="24"/>
+          <w:szCs w:val="24"/>
+        </w:rPr>
+        <w:t xml:space="preserve">, since </w:t>
+      </w:r>
+      <w:r>
+        <w:rPr>
+          <w:rFonts w:ascii="Times New Roman" w:hAnsi="Times New Roman" w:cs="Times New Roman"/>
+          <w:color w:val="FF0000"/>
+          <w:sz w:val="24"/>
+          <w:szCs w:val="24"/>
+        </w:rPr>
+        <w:t xml:space="preserve">at most k processes </w:t>
+      </w:r>
+      <w:r>
+        <w:rPr>
+          <w:rFonts w:ascii="Times New Roman" w:hAnsi="Times New Roman" w:cs="Times New Roman"/>
+          <w:color w:val="FF0000"/>
+          <w:sz w:val="24"/>
+          <w:szCs w:val="24"/>
+        </w:rPr>
+        <w:t xml:space="preserve">can </w:t>
+      </w:r>
+      <w:r>
+        <w:rPr>
+          <w:rFonts w:ascii="Times New Roman" w:hAnsi="Times New Roman" w:cs="Times New Roman"/>
+          <w:color w:val="FF0000"/>
+          <w:sz w:val="24"/>
+          <w:szCs w:val="24"/>
+        </w:rPr>
+        <w:t xml:space="preserve">be in the </w:t>
+      </w:r>
+      <w:r>
+        <w:rPr>
+          <w:rFonts w:ascii="Times New Roman" w:hAnsi="Times New Roman" w:cs="Times New Roman"/>
+          <w:color w:val="FF0000"/>
+          <w:sz w:val="24"/>
+          <w:szCs w:val="24"/>
+        </w:rPr>
+        <w:t>CS</w:t>
+      </w:r>
+      <w:r>
+        <w:rPr>
+          <w:rFonts w:ascii="Times New Roman" w:hAnsi="Times New Roman" w:cs="Times New Roman"/>
+          <w:color w:val="FF0000"/>
+          <w:sz w:val="24"/>
+          <w:szCs w:val="24"/>
+        </w:rPr>
+        <w:t xml:space="preserve"> concurrently</w:t>
+      </w:r>
+      <w:r>
+        <w:rPr>
+          <w:rFonts w:ascii="Times New Roman" w:hAnsi="Times New Roman" w:cs="Times New Roman"/>
+          <w:color w:val="FF0000"/>
+          <w:sz w:val="24"/>
+          <w:szCs w:val="24"/>
+        </w:rPr>
+        <w:t>. If there are more than (</w:t>
+      </w:r>
+      <w:r>
+        <w:rPr>
+          <w:rFonts w:ascii="Times New Roman" w:hAnsi="Times New Roman" w:cs="Times New Roman"/>
+          <w:color w:val="FF0000"/>
+          <w:sz w:val="24"/>
+          <w:szCs w:val="24"/>
+        </w:rPr>
+        <w:t xml:space="preserve">k </w:t>
+      </w:r>
+      <w:r>
+        <w:rPr>
+          <w:rFonts w:ascii="Times New Roman" w:hAnsi="Times New Roman" w:cs="Times New Roman"/>
+          <w:color w:val="FF0000"/>
+          <w:sz w:val="24"/>
+          <w:szCs w:val="24"/>
+        </w:rPr>
+        <w:t>–</w:t>
+      </w:r>
+      <w:r>
+        <w:rPr>
+          <w:rFonts w:ascii="Times New Roman" w:hAnsi="Times New Roman" w:cs="Times New Roman"/>
+          <w:color w:val="FF0000"/>
+          <w:sz w:val="24"/>
+          <w:szCs w:val="24"/>
+        </w:rPr>
+        <w:t xml:space="preserve"> 1</w:t>
+      </w:r>
+      <w:r>
+        <w:rPr>
+          <w:rFonts w:ascii="Times New Roman" w:hAnsi="Times New Roman" w:cs="Times New Roman"/>
+          <w:color w:val="FF0000"/>
+          <w:sz w:val="24"/>
+          <w:szCs w:val="24"/>
+        </w:rPr>
+        <w:t>)</w:t>
+      </w:r>
+      <w:r>
+        <w:rPr>
+          <w:rFonts w:ascii="Times New Roman" w:hAnsi="Times New Roman" w:cs="Times New Roman"/>
+          <w:color w:val="FF0000"/>
+          <w:sz w:val="24"/>
+          <w:szCs w:val="24"/>
+        </w:rPr>
+        <w:t xml:space="preserve"> processes with smaller requests or</w:t>
+      </w:r>
+      <w:r>
+        <w:rPr>
+          <w:rFonts w:ascii="Times New Roman" w:hAnsi="Times New Roman" w:cs="Times New Roman"/>
+          <w:color w:val="FF0000"/>
+          <w:sz w:val="24"/>
+          <w:szCs w:val="24"/>
+        </w:rPr>
+        <w:t xml:space="preserve"> </w:t>
+      </w:r>
+      <w:r>
+        <w:rPr>
+          <w:rFonts w:ascii="Times New Roman" w:hAnsi="Times New Roman" w:cs="Times New Roman"/>
+          <w:color w:val="FF0000"/>
+          <w:sz w:val="24"/>
+          <w:szCs w:val="24"/>
+        </w:rPr>
+        <w:t>pending acks</w:t>
+      </w:r>
+      <w:r>
+        <w:rPr>
+          <w:rFonts w:ascii="Times New Roman" w:hAnsi="Times New Roman" w:cs="Times New Roman"/>
+          <w:color w:val="FF0000"/>
+          <w:sz w:val="24"/>
+          <w:szCs w:val="24"/>
+        </w:rPr>
+        <w:t xml:space="preserve">, </w:t>
+      </w:r>
+      <w:r>
+        <w:rPr>
+          <w:rFonts w:ascii="Times New Roman" w:hAnsi="Times New Roman" w:cs="Times New Roman"/>
+          <w:color w:val="FF0000"/>
+          <w:sz w:val="24"/>
+          <w:szCs w:val="24"/>
+        </w:rPr>
+        <w:t>then</w:t>
+      </w:r>
+      <w:r>
+        <w:rPr>
+          <w:rFonts w:ascii="Times New Roman" w:hAnsi="Times New Roman" w:cs="Times New Roman"/>
+          <w:color w:val="FF0000"/>
+          <w:sz w:val="24"/>
+          <w:szCs w:val="24"/>
+        </w:rPr>
+        <w:t xml:space="preserve"> the process cannot not enter CS.</w:t>
+      </w:r>
     </w:p>
     <w:p>
       <w:pPr>
@@ -680,6 +791,16 @@
           <w:szCs w:val="24"/>
         </w:rPr>
       </w:pPr>
+    </w:p>
+    <w:p>
+      <w:pPr>
+        <w:spacing w:line="360" w:lineRule="auto"/>
+        <w:rPr>
+          <w:rFonts w:ascii="Times New Roman" w:hAnsi="Times New Roman" w:cs="Times New Roman"/>
+          <w:sz w:val="24"/>
+          <w:szCs w:val="24"/>
+        </w:rPr>
+      </w:pPr>
       <w:r>
         <w:rPr>
           <w:rFonts w:ascii="Times New Roman" w:hAnsi="Times New Roman" w:cs="Times New Roman"/>
@@ -722,23 +843,137 @@
           <w:sz w:val="24"/>
           <w:szCs w:val="24"/>
         </w:rPr>
-        <w:t xml:space="preserve"> mutex algorithm to solve the</w:t>
-      </w:r>
-      <w:r>
-        <w:rPr>
-          <w:rFonts w:ascii="Times New Roman" w:hAnsi="Times New Roman" w:cs="Times New Roman"/>
-          <w:sz w:val="24"/>
-          <w:szCs w:val="24"/>
-        </w:rPr>
-        <w:t xml:space="preserve"> </w:t>
-      </w:r>
-      <w:r>
-        <w:rPr>
-          <w:rFonts w:ascii="Times New Roman" w:hAnsi="Times New Roman" w:cs="Times New Roman"/>
-          <w:sz w:val="24"/>
-          <w:szCs w:val="24"/>
-        </w:rPr>
-        <w:t>k-mutual exclusion problem.</w:t>
+        <w:t xml:space="preserve"> mutex algorithm to solve the k-mutual exclusion problem.</w:t>
+      </w:r>
+    </w:p>
+    <w:p>
+      <w:pPr>
+        <w:spacing w:line="360" w:lineRule="auto"/>
+        <w:rPr>
+          <w:rFonts w:ascii="Times New Roman" w:hAnsi="Times New Roman" w:cs="Times New Roman"/>
+          <w:color w:val="FF0000"/>
+          <w:sz w:val="24"/>
+          <w:szCs w:val="24"/>
+        </w:rPr>
+      </w:pPr>
+      <w:r>
+        <w:rPr>
+          <w:rFonts w:ascii="Times New Roman" w:hAnsi="Times New Roman" w:cs="Times New Roman"/>
+          <w:color w:val="FF0000"/>
+          <w:sz w:val="24"/>
+          <w:szCs w:val="24"/>
+        </w:rPr>
+        <w:t>For</w:t>
+      </w:r>
+      <w:r>
+        <w:rPr>
+          <w:rFonts w:ascii="Times New Roman" w:hAnsi="Times New Roman" w:cs="Times New Roman"/>
+          <w:color w:val="FF0000"/>
+          <w:sz w:val="24"/>
+          <w:szCs w:val="24"/>
+        </w:rPr>
+        <w:t xml:space="preserve"> any process that requests access to the </w:t>
+      </w:r>
+      <w:r>
+        <w:rPr>
+          <w:rFonts w:ascii="Times New Roman" w:hAnsi="Times New Roman" w:cs="Times New Roman"/>
+          <w:color w:val="FF0000"/>
+          <w:sz w:val="24"/>
+          <w:szCs w:val="24"/>
+        </w:rPr>
+        <w:t>CS, it</w:t>
+      </w:r>
+      <w:r>
+        <w:rPr>
+          <w:rFonts w:ascii="Times New Roman" w:hAnsi="Times New Roman" w:cs="Times New Roman"/>
+          <w:color w:val="FF0000"/>
+          <w:sz w:val="24"/>
+          <w:szCs w:val="24"/>
+        </w:rPr>
+        <w:t xml:space="preserve"> is now forced to wait for at least N-k </w:t>
+      </w:r>
+      <w:r>
+        <w:rPr>
+          <w:rFonts w:ascii="Times New Roman" w:hAnsi="Times New Roman" w:cs="Times New Roman"/>
+          <w:color w:val="FF0000"/>
+          <w:sz w:val="24"/>
+          <w:szCs w:val="24"/>
+        </w:rPr>
+        <w:t>“</w:t>
+      </w:r>
+      <w:r>
+        <w:rPr>
+          <w:rFonts w:ascii="Times New Roman" w:hAnsi="Times New Roman" w:cs="Times New Roman"/>
+          <w:color w:val="FF0000"/>
+          <w:sz w:val="24"/>
+          <w:szCs w:val="24"/>
+        </w:rPr>
+        <w:t>okay</w:t>
+      </w:r>
+      <w:r>
+        <w:rPr>
+          <w:rFonts w:ascii="Times New Roman" w:hAnsi="Times New Roman" w:cs="Times New Roman"/>
+          <w:color w:val="FF0000"/>
+          <w:sz w:val="24"/>
+          <w:szCs w:val="24"/>
+        </w:rPr>
+        <w:t>”</w:t>
+      </w:r>
+      <w:r>
+        <w:rPr>
+          <w:rFonts w:ascii="Times New Roman" w:hAnsi="Times New Roman" w:cs="Times New Roman"/>
+          <w:color w:val="FF0000"/>
+          <w:sz w:val="24"/>
+          <w:szCs w:val="24"/>
+        </w:rPr>
+        <w:t xml:space="preserve"> messages</w:t>
+      </w:r>
+      <w:r>
+        <w:rPr>
+          <w:rFonts w:ascii="Times New Roman" w:hAnsi="Times New Roman" w:cs="Times New Roman"/>
+          <w:color w:val="FF0000"/>
+          <w:sz w:val="24"/>
+          <w:szCs w:val="24"/>
+        </w:rPr>
+        <w:t xml:space="preserve"> vs N </w:t>
+      </w:r>
+      <w:proofErr w:type="spellStart"/>
+      <w:r>
+        <w:rPr>
+          <w:rFonts w:ascii="Times New Roman" w:hAnsi="Times New Roman" w:cs="Times New Roman"/>
+          <w:color w:val="FF0000"/>
+          <w:sz w:val="24"/>
+          <w:szCs w:val="24"/>
+        </w:rPr>
+        <w:t>meessages</w:t>
+      </w:r>
+      <w:proofErr w:type="spellEnd"/>
+      <w:r>
+        <w:rPr>
+          <w:rFonts w:ascii="Times New Roman" w:hAnsi="Times New Roman" w:cs="Times New Roman"/>
+          <w:color w:val="FF0000"/>
+          <w:sz w:val="24"/>
+          <w:szCs w:val="24"/>
+        </w:rPr>
+        <w:t xml:space="preserve"> where N is the total number of processes</w:t>
+      </w:r>
+      <w:r>
+        <w:rPr>
+          <w:rFonts w:ascii="Times New Roman" w:hAnsi="Times New Roman" w:cs="Times New Roman"/>
+          <w:color w:val="FF0000"/>
+          <w:sz w:val="24"/>
+          <w:szCs w:val="24"/>
+        </w:rPr>
+        <w:t xml:space="preserve"> for the system</w:t>
+      </w:r>
+      <w:r>
+        <w:rPr>
+          <w:rFonts w:ascii="Times New Roman" w:hAnsi="Times New Roman" w:cs="Times New Roman"/>
+          <w:color w:val="FF0000"/>
+          <w:sz w:val="24"/>
+          <w:szCs w:val="24"/>
+        </w:rPr>
+        <w:t>. With this change we can ensure that less than k processes are in the critical section currently.</w:t>
       </w:r>
     </w:p>
     <w:sectPr>
@@ -867,6 +1102,119 @@
     </w:lvl>
   </w:abstractNum>
   <w:abstractNum w:abstractNumId="1" w15:restartNumberingAfterBreak="0">
+    <w:nsid w:val="31612167"/>
+    <w:multiLevelType w:val="hybridMultilevel"/>
+    <w:tmpl w:val="27A418F4"/>
+    <w:lvl w:ilvl="0" w:tplc="04090001">
+      <w:start w:val="1"/>
+      <w:numFmt w:val="bullet"/>
+      <w:lvlText w:val=""/>
+      <w:lvlJc w:val="left"/>
+      <w:pPr>
+        <w:ind w:left="720" w:hanging="360"/>
+      </w:pPr>
+      <w:rPr>
+        <w:rFonts w:ascii="Symbol" w:hAnsi="Symbol" w:hint="default"/>
+      </w:rPr>
+    </w:lvl>
+    <w:lvl w:ilvl="1" w:tplc="04090003" w:tentative="1">
+      <w:start w:val="1"/>
+      <w:numFmt w:val="bullet"/>
+      <w:lvlText w:val="o"/>
+      <w:lvlJc w:val="left"/>
+      <w:pPr>
+        <w:ind w:left="1440" w:hanging="360"/>
+      </w:pPr>
+      <w:rPr>
+        <w:rFonts w:ascii="Courier New" w:hAnsi="Courier New" w:cs="Courier New" w:hint="default"/>
+      </w:rPr>
+    </w:lvl>
+    <w:lvl w:ilvl="2" w:tplc="04090005" w:tentative="1">
+      <w:start w:val="1"/>
+      <w:numFmt w:val="bullet"/>
+      <w:lvlText w:val=""/>
+      <w:lvlJc w:val="left"/>
+      <w:pPr>
+        <w:ind w:left="2160" w:hanging="360"/>
+      </w:pPr>
+      <w:rPr>
+        <w:rFonts w:ascii="Wingdings" w:hAnsi="Wingdings" w:hint="default"/>
+      </w:rPr>
+    </w:lvl>
+    <w:lvl w:ilvl="3" w:tplc="04090001" w:tentative="1">
+      <w:start w:val="1"/>
+      <w:numFmt w:val="bullet"/>
+      <w:lvlText w:val=""/>
+      <w:lvlJc w:val="left"/>
+      <w:pPr>
+        <w:ind w:left="2880" w:hanging="360"/>
+      </w:pPr>
+      <w:rPr>
+        <w:rFonts w:ascii="Symbol" w:hAnsi="Symbol" w:hint="default"/>
+      </w:rPr>
+    </w:lvl>
+    <w:lvl w:ilvl="4" w:tplc="04090003" w:tentative="1">
+      <w:start w:val="1"/>
+      <w:numFmt w:val="bullet"/>
+      <w:lvlText w:val="o"/>
+      <w:lvlJc w:val="left"/>
+      <w:pPr>
+        <w:ind w:left="3600" w:hanging="360"/>
+      </w:pPr>
+      <w:rPr>
+        <w:rFonts w:ascii="Courier New" w:hAnsi="Courier New" w:cs="Courier New" w:hint="default"/>
+      </w:rPr>
+    </w:lvl>
+    <w:lvl w:ilvl="5" w:tplc="04090005" w:tentative="1">
+      <w:start w:val="1"/>
+      <w:numFmt w:val="bullet"/>
+      <w:lvlText w:val=""/>
+      <w:lvlJc w:val="left"/>
+      <w:pPr>
+        <w:ind w:left="4320" w:hanging="360"/>
+      </w:pPr>
+      <w:rPr>
+        <w:rFonts w:ascii="Wingdings" w:hAnsi="Wingdings" w:hint="default"/>
+      </w:rPr>
+    </w:lvl>
+    <w:lvl w:ilvl="6" w:tplc="04090001" w:tentative="1">
+      <w:start w:val="1"/>
+      <w:numFmt w:val="bullet"/>
+      <w:lvlText w:val=""/>
+      <w:lvlJc w:val="left"/>
+      <w:pPr>
+        <w:ind w:left="5040" w:hanging="360"/>
+      </w:pPr>
+      <w:rPr>
+        <w:rFonts w:ascii="Symbol" w:hAnsi="Symbol" w:hint="default"/>
+      </w:rPr>
+    </w:lvl>
+    <w:lvl w:ilvl="7" w:tplc="04090003" w:tentative="1">
+      <w:start w:val="1"/>
+      <w:numFmt w:val="bullet"/>
+      <w:lvlText w:val="o"/>
+      <w:lvlJc w:val="left"/>
+      <w:pPr>
+        <w:ind w:left="5760" w:hanging="360"/>
+      </w:pPr>
+      <w:rPr>
+        <w:rFonts w:ascii="Courier New" w:hAnsi="Courier New" w:cs="Courier New" w:hint="default"/>
+      </w:rPr>
+    </w:lvl>
+    <w:lvl w:ilvl="8" w:tplc="04090005" w:tentative="1">
+      <w:start w:val="1"/>
+      <w:numFmt w:val="bullet"/>
+      <w:lvlText w:val=""/>
+      <w:lvlJc w:val="left"/>
+      <w:pPr>
+        <w:ind w:left="6480" w:hanging="360"/>
+      </w:pPr>
+      <w:rPr>
+        <w:rFonts w:ascii="Wingdings" w:hAnsi="Wingdings" w:hint="default"/>
+      </w:rPr>
+    </w:lvl>
+  </w:abstractNum>
+  <w:abstractNum w:abstractNumId="2" w15:restartNumberingAfterBreak="0">
     <w:nsid w:val="3C54138D"/>
     <w:multiLevelType w:val="hybridMultilevel"/>
     <w:tmpl w:val="6FA8FC0C"/>
@@ -983,6 +1331,9 @@
     <w:abstractNumId w:val="0"/>
   </w:num>
   <w:num w:numId="2">
+    <w:abstractNumId w:val="2"/>
+  </w:num>
+  <w:num w:numId="3">
     <w:abstractNumId w:val="1"/>
   </w:num>
 </w:numbering>

</xml_diff>